<commit_message>
SE termina el tema de las sombras en CSS3
</commit_message>
<xml_diff>
--- a/Curso_Udemy/Recursos/TripticoComandosCSS.docx
+++ b/Curso_Udemy/Recursos/TripticoComandosCSS.docx
@@ -466,13 +466,141 @@
         <w:rPr>
           <w:sz w:val="24"/>
           <w:szCs w:val="24"/>
-        </w:rPr>
-        <w:t>/* Se ubica en base a las medidas del contenedor, tiene varias opciones:</w:t>
-      </w:r>
-      <w:r>
-        <w:rPr>
-          <w:sz w:val="24"/>
-          <w:szCs w:val="24"/>
+          <w:lang w:val="en-US"/>
+        </w:rPr>
+        <w:t xml:space="preserve">/* Se </w:t>
+      </w:r>
+      <w:proofErr w:type="spellStart"/>
+      <w:r>
+        <w:rPr>
+          <w:sz w:val="24"/>
+          <w:szCs w:val="24"/>
+          <w:lang w:val="en-US"/>
+        </w:rPr>
+        <w:t>ubica</w:t>
+      </w:r>
+      <w:proofErr w:type="spellEnd"/>
+      <w:r>
+        <w:rPr>
+          <w:sz w:val="24"/>
+          <w:szCs w:val="24"/>
+          <w:lang w:val="en-US"/>
+        </w:rPr>
+        <w:t xml:space="preserve"> en base a </w:t>
+      </w:r>
+      <w:proofErr w:type="spellStart"/>
+      <w:r>
+        <w:rPr>
+          <w:sz w:val="24"/>
+          <w:szCs w:val="24"/>
+          <w:lang w:val="en-US"/>
+        </w:rPr>
+        <w:t>las</w:t>
+      </w:r>
+      <w:proofErr w:type="spellEnd"/>
+      <w:r>
+        <w:rPr>
+          <w:sz w:val="24"/>
+          <w:szCs w:val="24"/>
+          <w:lang w:val="en-US"/>
+        </w:rPr>
+        <w:t xml:space="preserve"> </w:t>
+      </w:r>
+      <w:proofErr w:type="spellStart"/>
+      <w:r>
+        <w:rPr>
+          <w:sz w:val="24"/>
+          <w:szCs w:val="24"/>
+          <w:lang w:val="en-US"/>
+        </w:rPr>
+        <w:t>medidas</w:t>
+      </w:r>
+      <w:proofErr w:type="spellEnd"/>
+      <w:r>
+        <w:rPr>
+          <w:sz w:val="24"/>
+          <w:szCs w:val="24"/>
+          <w:lang w:val="en-US"/>
+        </w:rPr>
+        <w:t xml:space="preserve"> del </w:t>
+      </w:r>
+      <w:proofErr w:type="spellStart"/>
+      <w:r>
+        <w:rPr>
+          <w:sz w:val="24"/>
+          <w:szCs w:val="24"/>
+          <w:lang w:val="en-US"/>
+        </w:rPr>
+        <w:t>contenedor</w:t>
+      </w:r>
+      <w:proofErr w:type="spellEnd"/>
+      <w:r>
+        <w:rPr>
+          <w:sz w:val="24"/>
+          <w:szCs w:val="24"/>
+          <w:lang w:val="en-US"/>
+        </w:rPr>
+        <w:t xml:space="preserve">, </w:t>
+      </w:r>
+      <w:proofErr w:type="spellStart"/>
+      <w:r>
+        <w:rPr>
+          <w:sz w:val="24"/>
+          <w:szCs w:val="24"/>
+          <w:lang w:val="en-US"/>
+        </w:rPr>
+        <w:t>tiene</w:t>
+      </w:r>
+      <w:proofErr w:type="spellEnd"/>
+      <w:r>
+        <w:rPr>
+          <w:sz w:val="24"/>
+          <w:szCs w:val="24"/>
+          <w:lang w:val="en-US"/>
+        </w:rPr>
+        <w:t xml:space="preserve"> </w:t>
+      </w:r>
+      <w:proofErr w:type="spellStart"/>
+      <w:r>
+        <w:rPr>
+          <w:sz w:val="24"/>
+          <w:szCs w:val="24"/>
+          <w:lang w:val="en-US"/>
+        </w:rPr>
+        <w:t>varias</w:t>
+      </w:r>
+      <w:proofErr w:type="spellEnd"/>
+      <w:r>
+        <w:rPr>
+          <w:sz w:val="24"/>
+          <w:szCs w:val="24"/>
+          <w:lang w:val="en-US"/>
+        </w:rPr>
+        <w:t xml:space="preserve"> </w:t>
+      </w:r>
+      <w:proofErr w:type="spellStart"/>
+      <w:r>
+        <w:rPr>
+          <w:sz w:val="24"/>
+          <w:szCs w:val="24"/>
+          <w:lang w:val="en-US"/>
+        </w:rPr>
+        <w:t>opciones</w:t>
+      </w:r>
+      <w:proofErr w:type="spellEnd"/>
+      <w:r>
+        <w:rPr>
+          <w:sz w:val="24"/>
+          <w:szCs w:val="24"/>
+          <w:lang w:val="en-US"/>
+        </w:rPr>
+        <w:t>:</w:t>
+      </w:r>
+      <w:r>
+        <w:rPr>
+          <w:sz w:val="24"/>
+          <w:szCs w:val="24"/>
+          <w:lang w:val="en-US"/>
         </w:rPr>
         <w:tab/>
       </w:r>
@@ -480,6 +608,7 @@
         <w:rPr>
           <w:sz w:val="24"/>
           <w:szCs w:val="24"/>
+          <w:lang w:val="en-US"/>
         </w:rPr>
         <w:tab/>
       </w:r>
@@ -487,6 +616,7 @@
         <w:rPr>
           <w:sz w:val="24"/>
           <w:szCs w:val="24"/>
+          <w:lang w:val="en-US"/>
         </w:rPr>
         <w:tab/>
       </w:r>
@@ -494,6 +624,7 @@
         <w:rPr>
           <w:sz w:val="24"/>
           <w:szCs w:val="24"/>
+          <w:lang w:val="en-US"/>
         </w:rPr>
         <w:tab/>
       </w:r>
@@ -501,6 +632,7 @@
         <w:rPr>
           <w:sz w:val="24"/>
           <w:szCs w:val="24"/>
+          <w:lang w:val="en-US"/>
         </w:rPr>
         <w:tab/>
       </w:r>
@@ -528,7 +660,7 @@
           <w:szCs w:val="24"/>
           <w:lang w:val="en-US"/>
         </w:rPr>
-        <w:t xml:space="preserve">, bottom left, top center, 10px(x) </w:t>
+        <w:t>, bottom left, top center, 10px(x) 100px(y)</w:t>
       </w:r>
       <w:proofErr w:type="gramStart"/>
       <w:r>
@@ -537,7 +669,7 @@
           <w:szCs w:val="24"/>
           <w:lang w:val="en-US"/>
         </w:rPr>
-        <w:t>100px(</w:t>
+        <w:t>,  *</w:t>
       </w:r>
       <w:proofErr w:type="gramEnd"/>
       <w:r>
@@ -546,7 +678,7 @@
           <w:szCs w:val="24"/>
           <w:lang w:val="en-US"/>
         </w:rPr>
-        <w:t>y),  */</w:t>
+        <w:t>/</w:t>
       </w:r>
       <w:r>
         <w:rPr>
@@ -1061,12 +1193,21 @@
           <w:szCs w:val="24"/>
         </w:rPr>
       </w:pPr>
-      <w:r>
-        <w:rPr>
-          <w:sz w:val="24"/>
-          <w:szCs w:val="24"/>
-        </w:rPr>
-        <w:t xml:space="preserve">para manejar la transparencia </w:t>
+      <w:proofErr w:type="gramStart"/>
+      <w:r>
+        <w:rPr>
+          <w:sz w:val="24"/>
+          <w:szCs w:val="24"/>
+        </w:rPr>
+        <w:t>para</w:t>
+      </w:r>
+      <w:proofErr w:type="gramEnd"/>
+      <w:r>
+        <w:rPr>
+          <w:sz w:val="24"/>
+          <w:szCs w:val="24"/>
+        </w:rPr>
+        <w:t xml:space="preserve"> manejar la transparencia </w:t>
       </w:r>
       <w:proofErr w:type="spellStart"/>
       <w:r>
@@ -1091,24 +1232,427 @@
         </w:rPr>
         <w:t>s colores para ver la opacidad</w:t>
       </w:r>
+    </w:p>
+    <w:p>
+      <w:pPr>
+        <w:rPr>
+          <w:b/>
+          <w:sz w:val="24"/>
+          <w:szCs w:val="24"/>
+        </w:rPr>
+      </w:pPr>
+      <w:r>
+        <w:rPr>
+          <w:b/>
+          <w:sz w:val="24"/>
+          <w:szCs w:val="24"/>
+        </w:rPr>
+        <w:t>Sombras:</w:t>
+      </w:r>
+    </w:p>
+    <w:p>
+      <w:pPr>
+        <w:rPr>
+          <w:sz w:val="24"/>
+          <w:szCs w:val="24"/>
+        </w:rPr>
+      </w:pPr>
+      <w:r>
+        <w:rPr>
+          <w:sz w:val="24"/>
+          <w:szCs w:val="24"/>
+        </w:rPr>
+        <w:lastRenderedPageBreak/>
+        <w:t xml:space="preserve"> Sombras en CSS3, existen dos tipos para contenedores (DIV, Li, </w:t>
+      </w:r>
+      <w:proofErr w:type="spellStart"/>
+      <w:r>
+        <w:rPr>
+          <w:sz w:val="24"/>
+          <w:szCs w:val="24"/>
+        </w:rPr>
+        <w:t>Section</w:t>
+      </w:r>
+      <w:proofErr w:type="spellEnd"/>
+      <w:r>
+        <w:rPr>
+          <w:sz w:val="24"/>
+          <w:szCs w:val="24"/>
+        </w:rPr>
+        <w:t>, etc...)</w:t>
+      </w:r>
+      <w:r>
+        <w:rPr>
+          <w:sz w:val="24"/>
+          <w:szCs w:val="24"/>
+        </w:rPr>
+        <w:t xml:space="preserve">. </w:t>
+      </w:r>
+    </w:p>
+    <w:p>
+      <w:pPr>
+        <w:rPr>
+          <w:sz w:val="24"/>
+          <w:szCs w:val="24"/>
+        </w:rPr>
+      </w:pPr>
+      <w:r>
+        <w:rPr>
+          <w:sz w:val="24"/>
+          <w:szCs w:val="24"/>
+        </w:rPr>
+        <w:t>L</w:t>
+      </w:r>
+      <w:r>
+        <w:rPr>
+          <w:sz w:val="24"/>
+          <w:szCs w:val="24"/>
+        </w:rPr>
+        <w:t>a otra para todos los textos.</w:t>
+      </w:r>
+    </w:p>
+    <w:p>
+      <w:pPr>
+        <w:spacing w:after="20" w:line="240" w:lineRule="auto"/>
+        <w:rPr>
+          <w:i/>
+          <w:sz w:val="24"/>
+          <w:szCs w:val="24"/>
+          <w:u w:val="single"/>
+        </w:rPr>
+      </w:pPr>
+      <w:r>
+        <w:rPr>
+          <w:i/>
+          <w:sz w:val="24"/>
+          <w:szCs w:val="24"/>
+          <w:u w:val="single"/>
+        </w:rPr>
+        <w:t>Sombra Texto:</w:t>
+      </w:r>
+    </w:p>
+    <w:p>
+      <w:pPr>
+        <w:spacing w:after="20" w:line="240" w:lineRule="auto"/>
+        <w:rPr>
+          <w:sz w:val="24"/>
+          <w:szCs w:val="24"/>
+        </w:rPr>
+      </w:pPr>
+      <w:r>
+        <w:rPr>
+          <w:sz w:val="24"/>
+          <w:szCs w:val="24"/>
+        </w:rPr>
+        <w:t xml:space="preserve"> 10px = Horizontal, 10px = Vertical 10p</w:t>
+      </w:r>
+      <w:r>
+        <w:rPr>
+          <w:sz w:val="24"/>
+          <w:szCs w:val="24"/>
+        </w:rPr>
+        <w:t xml:space="preserve">x = </w:t>
+      </w:r>
+      <w:proofErr w:type="spellStart"/>
+      <w:r>
+        <w:rPr>
+          <w:sz w:val="24"/>
+          <w:szCs w:val="24"/>
+        </w:rPr>
+        <w:t>Distorcion</w:t>
+      </w:r>
+      <w:proofErr w:type="spellEnd"/>
+      <w:r>
+        <w:rPr>
+          <w:sz w:val="24"/>
+          <w:szCs w:val="24"/>
+        </w:rPr>
+        <w:t xml:space="preserve"> de la sombra </w:t>
+      </w:r>
+    </w:p>
+    <w:p>
+      <w:pPr>
+        <w:spacing w:after="20" w:line="240" w:lineRule="auto"/>
+        <w:rPr>
+          <w:sz w:val="24"/>
+          <w:szCs w:val="24"/>
+          <w:lang w:val="en-US"/>
+        </w:rPr>
+      </w:pPr>
+      <w:r>
+        <w:rPr>
+          <w:sz w:val="24"/>
+          <w:szCs w:val="24"/>
+        </w:rPr>
+        <w:tab/>
+      </w:r>
+      <w:proofErr w:type="gramStart"/>
+      <w:r>
+        <w:rPr>
+          <w:sz w:val="24"/>
+          <w:szCs w:val="24"/>
+          <w:lang w:val="en-US"/>
+        </w:rPr>
+        <w:t>text-shadow:</w:t>
+      </w:r>
+      <w:proofErr w:type="gramEnd"/>
+      <w:r>
+        <w:rPr>
+          <w:sz w:val="24"/>
+          <w:szCs w:val="24"/>
+          <w:lang w:val="en-US"/>
+        </w:rPr>
+        <w:t xml:space="preserve">10px 10px </w:t>
+      </w:r>
+      <w:proofErr w:type="spellStart"/>
+      <w:r>
+        <w:rPr>
+          <w:sz w:val="24"/>
+          <w:szCs w:val="24"/>
+          <w:lang w:val="en-US"/>
+        </w:rPr>
+        <w:t>10px</w:t>
+      </w:r>
+      <w:proofErr w:type="spellEnd"/>
+      <w:r>
+        <w:rPr>
+          <w:sz w:val="24"/>
+          <w:szCs w:val="24"/>
+          <w:lang w:val="en-US"/>
+        </w:rPr>
+        <w:t xml:space="preserve"> </w:t>
+      </w:r>
+      <w:proofErr w:type="spellStart"/>
+      <w:r>
+        <w:rPr>
+          <w:sz w:val="24"/>
+          <w:szCs w:val="24"/>
+          <w:lang w:val="en-US"/>
+        </w:rPr>
+        <w:t>rgba</w:t>
+      </w:r>
+      <w:proofErr w:type="spellEnd"/>
+      <w:r>
+        <w:rPr>
+          <w:sz w:val="24"/>
+          <w:szCs w:val="24"/>
+          <w:lang w:val="en-US"/>
+        </w:rPr>
+        <w:t>(254,73,24,1); /* black;*/</w:t>
+      </w:r>
+    </w:p>
+    <w:p>
+      <w:pPr>
+        <w:spacing w:after="20" w:line="240" w:lineRule="auto"/>
+        <w:rPr>
+          <w:sz w:val="24"/>
+          <w:szCs w:val="24"/>
+          <w:lang w:val="en-US"/>
+        </w:rPr>
+      </w:pPr>
+    </w:p>
+    <w:p>
+      <w:pPr>
+        <w:spacing w:after="20" w:line="240" w:lineRule="auto"/>
+        <w:rPr>
+          <w:i/>
+          <w:sz w:val="24"/>
+          <w:szCs w:val="24"/>
+          <w:u w:val="single"/>
+        </w:rPr>
+      </w:pPr>
+      <w:r>
+        <w:rPr>
+          <w:i/>
+          <w:sz w:val="24"/>
+          <w:szCs w:val="24"/>
+          <w:u w:val="single"/>
+        </w:rPr>
+        <w:t xml:space="preserve">Sombra para un contenedor </w:t>
+      </w:r>
+    </w:p>
+    <w:p>
+      <w:pPr>
+        <w:spacing w:after="20" w:line="240" w:lineRule="auto"/>
+        <w:rPr>
+          <w:sz w:val="24"/>
+          <w:szCs w:val="24"/>
+        </w:rPr>
+      </w:pPr>
+      <w:proofErr w:type="spellStart"/>
+      <w:proofErr w:type="gramStart"/>
+      <w:r>
+        <w:rPr>
+          <w:sz w:val="24"/>
+          <w:szCs w:val="24"/>
+        </w:rPr>
+        <w:t>ul#</w:t>
+      </w:r>
+      <w:proofErr w:type="gramEnd"/>
+      <w:r>
+        <w:rPr>
+          <w:sz w:val="24"/>
+          <w:szCs w:val="24"/>
+        </w:rPr>
+        <w:t>listado</w:t>
+      </w:r>
+      <w:proofErr w:type="spellEnd"/>
+    </w:p>
+    <w:p>
+      <w:pPr>
+        <w:spacing w:after="20" w:line="240" w:lineRule="auto"/>
+        <w:rPr>
+          <w:sz w:val="24"/>
+          <w:szCs w:val="24"/>
+        </w:rPr>
+      </w:pPr>
+      <w:r>
+        <w:rPr>
+          <w:sz w:val="24"/>
+          <w:szCs w:val="24"/>
+        </w:rPr>
+        <w:t>{</w:t>
+      </w:r>
+    </w:p>
+    <w:p>
+      <w:pPr>
+        <w:spacing w:after="20" w:line="240" w:lineRule="auto"/>
+        <w:rPr>
+          <w:sz w:val="24"/>
+          <w:szCs w:val="24"/>
+        </w:rPr>
+      </w:pPr>
+      <w:r>
+        <w:rPr>
+          <w:sz w:val="24"/>
+          <w:szCs w:val="24"/>
+        </w:rPr>
+        <w:t xml:space="preserve">/* V, H, Degradado, Estiramiento, Color */ </w:t>
+      </w:r>
+    </w:p>
+    <w:p>
+      <w:pPr>
+        <w:spacing w:after="20" w:line="240" w:lineRule="auto"/>
+        <w:rPr>
+          <w:sz w:val="24"/>
+          <w:szCs w:val="24"/>
+          <w:lang w:val="en-US"/>
+        </w:rPr>
+      </w:pPr>
+      <w:r>
+        <w:rPr>
+          <w:sz w:val="24"/>
+          <w:szCs w:val="24"/>
+        </w:rPr>
+        <w:tab/>
+      </w:r>
+      <w:proofErr w:type="gramStart"/>
+      <w:r>
+        <w:rPr>
+          <w:sz w:val="24"/>
+          <w:szCs w:val="24"/>
+          <w:lang w:val="en-US"/>
+        </w:rPr>
+        <w:t>box-shadow:</w:t>
+      </w:r>
+      <w:proofErr w:type="gramEnd"/>
+      <w:r>
+        <w:rPr>
+          <w:sz w:val="24"/>
+          <w:szCs w:val="24"/>
+          <w:lang w:val="en-US"/>
+        </w:rPr>
+        <w:t xml:space="preserve">2px 2px 10px </w:t>
+      </w:r>
+      <w:proofErr w:type="spellStart"/>
+      <w:r>
+        <w:rPr>
+          <w:sz w:val="24"/>
+          <w:szCs w:val="24"/>
+          <w:lang w:val="en-US"/>
+        </w:rPr>
+        <w:t>10px</w:t>
+      </w:r>
+      <w:proofErr w:type="spellEnd"/>
+      <w:r>
+        <w:rPr>
+          <w:sz w:val="24"/>
+          <w:szCs w:val="24"/>
+          <w:lang w:val="en-US"/>
+        </w:rPr>
+        <w:t xml:space="preserve"> black;</w:t>
+      </w:r>
+    </w:p>
+    <w:p>
+      <w:pPr>
+        <w:rPr>
+          <w:sz w:val="24"/>
+          <w:szCs w:val="24"/>
+          <w:lang w:val="en-US"/>
+        </w:rPr>
+      </w:pPr>
+    </w:p>
+    <w:p>
+      <w:pPr>
+        <w:rPr>
+          <w:sz w:val="24"/>
+          <w:szCs w:val="24"/>
+          <w:lang w:val="en-US"/>
+        </w:rPr>
+      </w:pPr>
+      <w:hyperlink r:id="rId6" w:history="1">
+        <w:r>
+          <w:rPr>
+            <w:rStyle w:val="Hipervnculo"/>
+            <w:sz w:val="24"/>
+            <w:szCs w:val="24"/>
+          </w:rPr>
+          <w:t>http://www.ccs3.me</w:t>
+        </w:r>
+      </w:hyperlink>
+    </w:p>
+    <w:p>
+      <w:pPr>
+        <w:rPr>
+          <w:sz w:val="24"/>
+          <w:szCs w:val="24"/>
+        </w:rPr>
+      </w:pPr>
+      <w:hyperlink r:id="rId7" w:history="1">
+        <w:r>
+          <w:rPr>
+            <w:rStyle w:val="Hipervnculo"/>
+            <w:sz w:val="24"/>
+            <w:szCs w:val="24"/>
+          </w:rPr>
+          <w:t>http://www.CSS3generator.com</w:t>
+        </w:r>
+      </w:hyperlink>
+    </w:p>
+    <w:p>
+      <w:pPr>
+        <w:rPr>
+          <w:sz w:val="24"/>
+          <w:szCs w:val="24"/>
+        </w:rPr>
+      </w:pPr>
+      <w:r>
+        <w:rPr>
+          <w:sz w:val="24"/>
+          <w:szCs w:val="24"/>
+        </w:rPr>
+        <w:t>Escala gráfica de las sombras</w:t>
+      </w:r>
+    </w:p>
+    <w:p>
+      <w:pPr>
+        <w:rPr>
+          <w:sz w:val="24"/>
+          <w:szCs w:val="24"/>
+        </w:rPr>
+      </w:pPr>
       <w:bookmarkStart w:id="0" w:name="_GoBack"/>
       <w:bookmarkEnd w:id="0"/>
-    </w:p>
-    <w:p>
-      <w:pPr>
-        <w:rPr>
-          <w:sz w:val="24"/>
-          <w:szCs w:val="24"/>
-        </w:rPr>
-      </w:pPr>
-    </w:p>
-    <w:p>
-      <w:pPr>
-        <w:rPr>
-          <w:sz w:val="24"/>
-          <w:szCs w:val="24"/>
-        </w:rPr>
-      </w:pPr>
     </w:p>
     <w:sectPr>
       <w:pgSz w:w="15840" w:h="12240" w:orient="landscape" w:code="1"/>
@@ -2102,6 +2646,7 @@
   <w:style w:type="character" w:default="1" w:styleId="Fuentedeprrafopredeter">
     <w:name w:val="Default Paragraph Font"/>
     <w:uiPriority w:val="1"/>
+    <w:semiHidden/>
     <w:unhideWhenUsed/>
   </w:style>
   <w:style w:type="table" w:default="1" w:styleId="Tablanormal">

</xml_diff>

<commit_message>
Se termina la seccion de gradientes de CSS3
</commit_message>
<xml_diff>
--- a/Curso_Udemy/Recursos/TripticoComandosCSS.docx
+++ b/Curso_Udemy/Recursos/TripticoComandosCSS.docx
@@ -542,6 +542,8 @@
         </w:rPr>
         <w:t xml:space="preserve">, </w:t>
       </w:r>
+      <w:bookmarkStart w:id="0" w:name="_GoBack"/>
+      <w:bookmarkEnd w:id="0"/>
       <w:proofErr w:type="spellStart"/>
       <w:r>
         <w:rPr>
@@ -1606,6 +1608,7 @@
             <w:rStyle w:val="Hipervnculo"/>
             <w:sz w:val="24"/>
             <w:szCs w:val="24"/>
+            <w:lang w:val="en-US"/>
           </w:rPr>
           <w:t>http://www.ccs3.me</w:t>
         </w:r>
@@ -1616,6 +1619,7 @@
         <w:rPr>
           <w:sz w:val="24"/>
           <w:szCs w:val="24"/>
+          <w:lang w:val="en-US"/>
         </w:rPr>
       </w:pPr>
       <w:hyperlink r:id="rId7" w:history="1">
@@ -1624,6 +1628,7 @@
             <w:rStyle w:val="Hipervnculo"/>
             <w:sz w:val="24"/>
             <w:szCs w:val="24"/>
+            <w:lang w:val="en-US"/>
           </w:rPr>
           <w:t>http://www.CSS3generator.com</w:t>
         </w:r>
@@ -1647,12 +1652,649 @@
     <w:p>
       <w:pPr>
         <w:rPr>
-          <w:sz w:val="24"/>
-          <w:szCs w:val="24"/>
-        </w:rPr>
-      </w:pPr>
-      <w:bookmarkStart w:id="0" w:name="_GoBack"/>
-      <w:bookmarkEnd w:id="0"/>
+          <w:b/>
+          <w:sz w:val="24"/>
+          <w:szCs w:val="24"/>
+        </w:rPr>
+      </w:pPr>
+      <w:r>
+        <w:rPr>
+          <w:b/>
+          <w:sz w:val="24"/>
+          <w:szCs w:val="24"/>
+        </w:rPr>
+        <w:t>Gradiente</w:t>
+      </w:r>
+      <w:r>
+        <w:rPr>
+          <w:b/>
+          <w:sz w:val="24"/>
+          <w:szCs w:val="24"/>
+        </w:rPr>
+        <w:t>:</w:t>
+      </w:r>
+    </w:p>
+    <w:p>
+      <w:pPr>
+        <w:spacing w:after="40" w:line="240" w:lineRule="auto"/>
+        <w:rPr>
+          <w:sz w:val="24"/>
+          <w:szCs w:val="24"/>
+        </w:rPr>
+      </w:pPr>
+      <w:r>
+        <w:rPr>
+          <w:sz w:val="24"/>
+          <w:szCs w:val="24"/>
+        </w:rPr>
+        <w:t>Se desvanece el color y aparece el otro</w:t>
+      </w:r>
+    </w:p>
+    <w:p>
+      <w:pPr>
+        <w:spacing w:after="40" w:line="240" w:lineRule="auto"/>
+        <w:rPr>
+          <w:sz w:val="24"/>
+          <w:szCs w:val="24"/>
+        </w:rPr>
+      </w:pPr>
+      <w:r>
+        <w:rPr>
+          <w:sz w:val="24"/>
+          <w:szCs w:val="24"/>
+        </w:rPr>
+        <w:t>#noticias</w:t>
+      </w:r>
+    </w:p>
+    <w:p>
+      <w:pPr>
+        <w:spacing w:after="40" w:line="240" w:lineRule="auto"/>
+        <w:rPr>
+          <w:sz w:val="24"/>
+          <w:szCs w:val="24"/>
+        </w:rPr>
+      </w:pPr>
+      <w:r>
+        <w:rPr>
+          <w:sz w:val="24"/>
+          <w:szCs w:val="24"/>
+        </w:rPr>
+        <w:t>{</w:t>
+      </w:r>
+    </w:p>
+    <w:p>
+      <w:pPr>
+        <w:spacing w:after="40" w:line="240" w:lineRule="auto"/>
+        <w:rPr>
+          <w:sz w:val="24"/>
+          <w:szCs w:val="24"/>
+          <w:lang w:val="en-US"/>
+        </w:rPr>
+      </w:pPr>
+      <w:proofErr w:type="spellStart"/>
+      <w:proofErr w:type="gramStart"/>
+      <w:r>
+        <w:rPr>
+          <w:sz w:val="24"/>
+          <w:szCs w:val="24"/>
+          <w:lang w:val="en-US"/>
+        </w:rPr>
+        <w:t>background:</w:t>
+      </w:r>
+      <w:proofErr w:type="gramEnd"/>
+      <w:r>
+        <w:rPr>
+          <w:sz w:val="24"/>
+          <w:szCs w:val="24"/>
+          <w:lang w:val="en-US"/>
+        </w:rPr>
+        <w:t>linear-gradient</w:t>
+      </w:r>
+      <w:proofErr w:type="spellEnd"/>
+      <w:r>
+        <w:rPr>
+          <w:sz w:val="24"/>
+          <w:szCs w:val="24"/>
+          <w:lang w:val="en-US"/>
+        </w:rPr>
+        <w:t>(</w:t>
+      </w:r>
+      <w:proofErr w:type="spellStart"/>
+      <w:r>
+        <w:rPr>
+          <w:sz w:val="24"/>
+          <w:szCs w:val="24"/>
+          <w:lang w:val="en-US"/>
+        </w:rPr>
+        <w:t>red,blue</w:t>
+      </w:r>
+      <w:proofErr w:type="spellEnd"/>
+      <w:r>
+        <w:rPr>
+          <w:sz w:val="24"/>
+          <w:szCs w:val="24"/>
+          <w:lang w:val="en-US"/>
+        </w:rPr>
+        <w:t>);</w:t>
+      </w:r>
+    </w:p>
+    <w:p>
+      <w:pPr>
+        <w:spacing w:after="40" w:line="240" w:lineRule="auto"/>
+        <w:rPr>
+          <w:sz w:val="24"/>
+          <w:szCs w:val="24"/>
+          <w:lang w:val="en-US"/>
+        </w:rPr>
+      </w:pPr>
+      <w:r>
+        <w:rPr>
+          <w:sz w:val="24"/>
+          <w:szCs w:val="24"/>
+          <w:lang w:val="en-US"/>
+        </w:rPr>
+        <w:tab/>
+      </w:r>
+      <w:proofErr w:type="spellStart"/>
+      <w:proofErr w:type="gramStart"/>
+      <w:r>
+        <w:rPr>
+          <w:sz w:val="24"/>
+          <w:szCs w:val="24"/>
+          <w:lang w:val="en-US"/>
+        </w:rPr>
+        <w:t>background:</w:t>
+      </w:r>
+      <w:proofErr w:type="gramEnd"/>
+      <w:r>
+        <w:rPr>
+          <w:sz w:val="24"/>
+          <w:szCs w:val="24"/>
+          <w:lang w:val="en-US"/>
+        </w:rPr>
+        <w:t>linear-gradient</w:t>
+      </w:r>
+      <w:proofErr w:type="spellEnd"/>
+      <w:r>
+        <w:rPr>
+          <w:sz w:val="24"/>
+          <w:szCs w:val="24"/>
+          <w:lang w:val="en-US"/>
+        </w:rPr>
+        <w:t xml:space="preserve">(to right, </w:t>
+      </w:r>
+      <w:proofErr w:type="spellStart"/>
+      <w:r>
+        <w:rPr>
+          <w:sz w:val="24"/>
+          <w:szCs w:val="24"/>
+          <w:lang w:val="en-US"/>
+        </w:rPr>
+        <w:t>red,blue</w:t>
+      </w:r>
+      <w:proofErr w:type="spellEnd"/>
+      <w:r>
+        <w:rPr>
+          <w:sz w:val="24"/>
+          <w:szCs w:val="24"/>
+          <w:lang w:val="en-US"/>
+        </w:rPr>
+        <w:t>);</w:t>
+      </w:r>
+    </w:p>
+    <w:p>
+      <w:pPr>
+        <w:spacing w:after="40" w:line="240" w:lineRule="auto"/>
+        <w:rPr>
+          <w:sz w:val="24"/>
+          <w:szCs w:val="24"/>
+          <w:lang w:val="en-US"/>
+        </w:rPr>
+      </w:pPr>
+      <w:r>
+        <w:rPr>
+          <w:sz w:val="24"/>
+          <w:szCs w:val="24"/>
+          <w:lang w:val="en-US"/>
+        </w:rPr>
+        <w:tab/>
+      </w:r>
+      <w:proofErr w:type="spellStart"/>
+      <w:proofErr w:type="gramStart"/>
+      <w:r>
+        <w:rPr>
+          <w:sz w:val="24"/>
+          <w:szCs w:val="24"/>
+          <w:lang w:val="en-US"/>
+        </w:rPr>
+        <w:t>background:</w:t>
+      </w:r>
+      <w:proofErr w:type="gramEnd"/>
+      <w:r>
+        <w:rPr>
+          <w:sz w:val="24"/>
+          <w:szCs w:val="24"/>
+          <w:lang w:val="en-US"/>
+        </w:rPr>
+        <w:t>linear-gradient</w:t>
+      </w:r>
+      <w:proofErr w:type="spellEnd"/>
+      <w:r>
+        <w:rPr>
+          <w:sz w:val="24"/>
+          <w:szCs w:val="24"/>
+          <w:lang w:val="en-US"/>
+        </w:rPr>
+        <w:t xml:space="preserve">(to left, </w:t>
+      </w:r>
+      <w:proofErr w:type="spellStart"/>
+      <w:r>
+        <w:rPr>
+          <w:sz w:val="24"/>
+          <w:szCs w:val="24"/>
+          <w:lang w:val="en-US"/>
+        </w:rPr>
+        <w:t>red,blue</w:t>
+      </w:r>
+      <w:proofErr w:type="spellEnd"/>
+      <w:r>
+        <w:rPr>
+          <w:sz w:val="24"/>
+          <w:szCs w:val="24"/>
+          <w:lang w:val="en-US"/>
+        </w:rPr>
+        <w:t>);</w:t>
+      </w:r>
+    </w:p>
+    <w:p>
+      <w:pPr>
+        <w:spacing w:after="40" w:line="240" w:lineRule="auto"/>
+        <w:rPr>
+          <w:sz w:val="24"/>
+          <w:szCs w:val="24"/>
+          <w:lang w:val="en-US"/>
+        </w:rPr>
+      </w:pPr>
+      <w:r>
+        <w:rPr>
+          <w:sz w:val="24"/>
+          <w:szCs w:val="24"/>
+          <w:lang w:val="en-US"/>
+        </w:rPr>
+        <w:tab/>
+      </w:r>
+      <w:proofErr w:type="spellStart"/>
+      <w:proofErr w:type="gramStart"/>
+      <w:r>
+        <w:rPr>
+          <w:sz w:val="24"/>
+          <w:szCs w:val="24"/>
+          <w:lang w:val="en-US"/>
+        </w:rPr>
+        <w:t>background:</w:t>
+      </w:r>
+      <w:proofErr w:type="gramEnd"/>
+      <w:r>
+        <w:rPr>
+          <w:sz w:val="24"/>
+          <w:szCs w:val="24"/>
+          <w:lang w:val="en-US"/>
+        </w:rPr>
+        <w:t>linear-gradient</w:t>
+      </w:r>
+      <w:proofErr w:type="spellEnd"/>
+      <w:r>
+        <w:rPr>
+          <w:sz w:val="24"/>
+          <w:szCs w:val="24"/>
+          <w:lang w:val="en-US"/>
+        </w:rPr>
+        <w:t xml:space="preserve">(to bottom, </w:t>
+      </w:r>
+      <w:proofErr w:type="spellStart"/>
+      <w:r>
+        <w:rPr>
+          <w:sz w:val="24"/>
+          <w:szCs w:val="24"/>
+          <w:lang w:val="en-US"/>
+        </w:rPr>
+        <w:t>gray,yellow</w:t>
+      </w:r>
+      <w:proofErr w:type="spellEnd"/>
+      <w:r>
+        <w:rPr>
+          <w:sz w:val="24"/>
+          <w:szCs w:val="24"/>
+          <w:lang w:val="en-US"/>
+        </w:rPr>
+        <w:t>);</w:t>
+      </w:r>
+    </w:p>
+    <w:p>
+      <w:pPr>
+        <w:spacing w:after="40" w:line="240" w:lineRule="auto"/>
+        <w:rPr>
+          <w:sz w:val="24"/>
+          <w:szCs w:val="24"/>
+          <w:lang w:val="en-US"/>
+        </w:rPr>
+      </w:pPr>
+      <w:r>
+        <w:rPr>
+          <w:sz w:val="24"/>
+          <w:szCs w:val="24"/>
+          <w:lang w:val="en-US"/>
+        </w:rPr>
+        <w:lastRenderedPageBreak/>
+        <w:tab/>
+      </w:r>
+      <w:proofErr w:type="spellStart"/>
+      <w:proofErr w:type="gramStart"/>
+      <w:r>
+        <w:rPr>
+          <w:sz w:val="24"/>
+          <w:szCs w:val="24"/>
+          <w:lang w:val="en-US"/>
+        </w:rPr>
+        <w:t>background:</w:t>
+      </w:r>
+      <w:proofErr w:type="gramEnd"/>
+      <w:r>
+        <w:rPr>
+          <w:sz w:val="24"/>
+          <w:szCs w:val="24"/>
+          <w:lang w:val="en-US"/>
+        </w:rPr>
+        <w:t>linear-gradient</w:t>
+      </w:r>
+      <w:proofErr w:type="spellEnd"/>
+      <w:r>
+        <w:rPr>
+          <w:sz w:val="24"/>
+          <w:szCs w:val="24"/>
+          <w:lang w:val="en-US"/>
+        </w:rPr>
+        <w:t xml:space="preserve">(to top, </w:t>
+      </w:r>
+      <w:proofErr w:type="spellStart"/>
+      <w:r>
+        <w:rPr>
+          <w:sz w:val="24"/>
+          <w:szCs w:val="24"/>
+          <w:lang w:val="en-US"/>
+        </w:rPr>
+        <w:t>red,blue</w:t>
+      </w:r>
+      <w:proofErr w:type="spellEnd"/>
+      <w:r>
+        <w:rPr>
+          <w:sz w:val="24"/>
+          <w:szCs w:val="24"/>
+          <w:lang w:val="en-US"/>
+        </w:rPr>
+        <w:t>);</w:t>
+      </w:r>
+    </w:p>
+    <w:p>
+      <w:pPr>
+        <w:spacing w:after="40" w:line="240" w:lineRule="auto"/>
+        <w:rPr>
+          <w:sz w:val="24"/>
+          <w:szCs w:val="24"/>
+          <w:lang w:val="en-US"/>
+        </w:rPr>
+      </w:pPr>
+      <w:r>
+        <w:rPr>
+          <w:sz w:val="24"/>
+          <w:szCs w:val="24"/>
+          <w:lang w:val="en-US"/>
+        </w:rPr>
+        <w:tab/>
+      </w:r>
+      <w:proofErr w:type="spellStart"/>
+      <w:proofErr w:type="gramStart"/>
+      <w:r>
+        <w:rPr>
+          <w:sz w:val="24"/>
+          <w:szCs w:val="24"/>
+          <w:lang w:val="en-US"/>
+        </w:rPr>
+        <w:t>background:</w:t>
+      </w:r>
+      <w:proofErr w:type="gramEnd"/>
+      <w:r>
+        <w:rPr>
+          <w:sz w:val="24"/>
+          <w:szCs w:val="24"/>
+          <w:lang w:val="en-US"/>
+        </w:rPr>
+        <w:t>linear-gradient</w:t>
+      </w:r>
+      <w:proofErr w:type="spellEnd"/>
+      <w:r>
+        <w:rPr>
+          <w:sz w:val="24"/>
+          <w:szCs w:val="24"/>
+          <w:lang w:val="en-US"/>
+        </w:rPr>
+        <w:t xml:space="preserve">(125deg, </w:t>
+      </w:r>
+      <w:proofErr w:type="spellStart"/>
+      <w:r>
+        <w:rPr>
+          <w:sz w:val="24"/>
+          <w:szCs w:val="24"/>
+          <w:lang w:val="en-US"/>
+        </w:rPr>
+        <w:t>red,blue</w:t>
+      </w:r>
+      <w:proofErr w:type="spellEnd"/>
+      <w:r>
+        <w:rPr>
+          <w:sz w:val="24"/>
+          <w:szCs w:val="24"/>
+          <w:lang w:val="en-US"/>
+        </w:rPr>
+        <w:t>);</w:t>
+      </w:r>
+    </w:p>
+    <w:p>
+      <w:pPr>
+        <w:spacing w:after="40" w:line="240" w:lineRule="auto"/>
+        <w:rPr>
+          <w:sz w:val="24"/>
+          <w:szCs w:val="24"/>
+          <w:lang w:val="en-US"/>
+        </w:rPr>
+      </w:pPr>
+      <w:r>
+        <w:rPr>
+          <w:sz w:val="24"/>
+          <w:szCs w:val="24"/>
+          <w:lang w:val="en-US"/>
+        </w:rPr>
+        <w:tab/>
+      </w:r>
+      <w:proofErr w:type="spellStart"/>
+      <w:proofErr w:type="gramStart"/>
+      <w:r>
+        <w:rPr>
+          <w:sz w:val="24"/>
+          <w:szCs w:val="24"/>
+          <w:lang w:val="en-US"/>
+        </w:rPr>
+        <w:t>background:</w:t>
+      </w:r>
+      <w:proofErr w:type="gramEnd"/>
+      <w:r>
+        <w:rPr>
+          <w:sz w:val="24"/>
+          <w:szCs w:val="24"/>
+          <w:lang w:val="en-US"/>
+        </w:rPr>
+        <w:t>linear-gradient</w:t>
+      </w:r>
+      <w:proofErr w:type="spellEnd"/>
+      <w:r>
+        <w:rPr>
+          <w:sz w:val="24"/>
+          <w:szCs w:val="24"/>
+          <w:lang w:val="en-US"/>
+        </w:rPr>
+        <w:t xml:space="preserve">(-125deg, </w:t>
+      </w:r>
+      <w:proofErr w:type="spellStart"/>
+      <w:r>
+        <w:rPr>
+          <w:sz w:val="24"/>
+          <w:szCs w:val="24"/>
+          <w:lang w:val="en-US"/>
+        </w:rPr>
+        <w:t>red,blue</w:t>
+      </w:r>
+      <w:proofErr w:type="spellEnd"/>
+      <w:r>
+        <w:rPr>
+          <w:sz w:val="24"/>
+          <w:szCs w:val="24"/>
+          <w:lang w:val="en-US"/>
+        </w:rPr>
+        <w:t>);</w:t>
+      </w:r>
+    </w:p>
+    <w:p>
+      <w:pPr>
+        <w:spacing w:after="40" w:line="240" w:lineRule="auto"/>
+        <w:rPr>
+          <w:sz w:val="24"/>
+          <w:szCs w:val="24"/>
+        </w:rPr>
+      </w:pPr>
+      <w:r>
+        <w:rPr>
+          <w:sz w:val="24"/>
+          <w:szCs w:val="24"/>
+          <w:lang w:val="en-US"/>
+        </w:rPr>
+        <w:tab/>
+      </w:r>
+      <w:r>
+        <w:rPr>
+          <w:sz w:val="24"/>
+          <w:szCs w:val="24"/>
+        </w:rPr>
+        <w:t xml:space="preserve">/* Degradado del centro hacia afuera */ </w:t>
+      </w:r>
+    </w:p>
+    <w:p>
+      <w:pPr>
+        <w:spacing w:after="40" w:line="240" w:lineRule="auto"/>
+        <w:rPr>
+          <w:sz w:val="24"/>
+          <w:szCs w:val="24"/>
+          <w:lang w:val="en-US"/>
+        </w:rPr>
+      </w:pPr>
+      <w:r>
+        <w:rPr>
+          <w:sz w:val="24"/>
+          <w:szCs w:val="24"/>
+        </w:rPr>
+        <w:tab/>
+      </w:r>
+      <w:proofErr w:type="spellStart"/>
+      <w:proofErr w:type="gramStart"/>
+      <w:r>
+        <w:rPr>
+          <w:sz w:val="24"/>
+          <w:szCs w:val="24"/>
+          <w:lang w:val="en-US"/>
+        </w:rPr>
+        <w:t>background:</w:t>
+      </w:r>
+      <w:proofErr w:type="gramEnd"/>
+      <w:r>
+        <w:rPr>
+          <w:sz w:val="24"/>
+          <w:szCs w:val="24"/>
+          <w:lang w:val="en-US"/>
+        </w:rPr>
+        <w:t>radial-gradient</w:t>
+      </w:r>
+      <w:proofErr w:type="spellEnd"/>
+      <w:r>
+        <w:rPr>
+          <w:sz w:val="24"/>
+          <w:szCs w:val="24"/>
+          <w:lang w:val="en-US"/>
+        </w:rPr>
+        <w:t>(</w:t>
+      </w:r>
+      <w:proofErr w:type="spellStart"/>
+      <w:r>
+        <w:rPr>
+          <w:sz w:val="24"/>
+          <w:szCs w:val="24"/>
+          <w:lang w:val="en-US"/>
+        </w:rPr>
+        <w:t>red,blue</w:t>
+      </w:r>
+      <w:proofErr w:type="spellEnd"/>
+      <w:r>
+        <w:rPr>
+          <w:sz w:val="24"/>
+          <w:szCs w:val="24"/>
+          <w:lang w:val="en-US"/>
+        </w:rPr>
+        <w:t>);</w:t>
+      </w:r>
+    </w:p>
+    <w:p>
+      <w:pPr>
+        <w:spacing w:after="40" w:line="240" w:lineRule="auto"/>
+        <w:rPr>
+          <w:sz w:val="24"/>
+          <w:szCs w:val="24"/>
+          <w:lang w:val="en-US"/>
+        </w:rPr>
+      </w:pPr>
+      <w:r>
+        <w:rPr>
+          <w:sz w:val="24"/>
+          <w:szCs w:val="24"/>
+          <w:lang w:val="en-US"/>
+        </w:rPr>
+        <w:tab/>
+      </w:r>
+      <w:proofErr w:type="spellStart"/>
+      <w:proofErr w:type="gramStart"/>
+      <w:r>
+        <w:rPr>
+          <w:sz w:val="24"/>
+          <w:szCs w:val="24"/>
+          <w:lang w:val="en-US"/>
+        </w:rPr>
+        <w:t>background:</w:t>
+      </w:r>
+      <w:proofErr w:type="gramEnd"/>
+      <w:r>
+        <w:rPr>
+          <w:sz w:val="24"/>
+          <w:szCs w:val="24"/>
+          <w:lang w:val="en-US"/>
+        </w:rPr>
+        <w:t>radial-gradient</w:t>
+      </w:r>
+      <w:proofErr w:type="spellEnd"/>
+      <w:r>
+        <w:rPr>
+          <w:sz w:val="24"/>
+          <w:szCs w:val="24"/>
+          <w:lang w:val="en-US"/>
+        </w:rPr>
+        <w:t>(red 10% , blue 20%);</w:t>
+      </w:r>
     </w:p>
     <w:sectPr>
       <w:pgSz w:w="15840" w:h="12240" w:orient="landscape" w:code="1"/>

</xml_diff>